<commit_message>
Fixed italic font on if-cases
</commit_message>
<xml_diff>
--- a/exercise04_debugging/exercise04_pseudo.docx
+++ b/exercise04_debugging/exercise04_pseudo.docx
@@ -93,194 +93,207 @@
         </w:rPr>
         <w:t>Spelaren vill fortsätta spela</w:t>
       </w:r>
+    </w:p>
+    <w:p>
+      <w:r>
+        <w:rPr>
+          <w:i/>
+        </w:rPr>
+        <w:tab/>
+      </w:r>
+      <w:r>
+        <w:t>Slumpa ett tal mellan 1 och 20</w:t>
+      </w:r>
+    </w:p>
+    <w:p>
+      <w:r>
+        <w:tab/>
+      </w:r>
+      <w:r>
+        <w:rPr>
+          <w:b/>
+        </w:rPr>
+        <w:t>SÅ LÄNGE</w:t>
+      </w:r>
+      <w:r>
+        <w:t xml:space="preserve"> </w:t>
+      </w:r>
+      <w:r>
+        <w:rPr>
+          <w:i/>
+        </w:rPr>
+        <w:t>spelaren inte gissar rätt tal</w:t>
+      </w:r>
       <w:bookmarkStart w:id="0" w:name="_GoBack"/>
       <w:bookmarkEnd w:id="0"/>
     </w:p>
     <w:p>
-      <w:r>
-        <w:rPr>
-          <w:i/>
+      <w:pPr>
+        <w:ind w:left="1304" w:firstLine="1304"/>
+      </w:pPr>
+      <w:r>
+        <w:t xml:space="preserve">Be användaren </w:t>
+      </w:r>
+      <w:r>
+        <w:t>gissa</w:t>
+      </w:r>
+      <w:r>
+        <w:t xml:space="preserve"> ett tal</w:t>
+      </w:r>
+    </w:p>
+    <w:p>
+      <w:pPr>
+        <w:ind w:left="1304" w:firstLine="1304"/>
+        <w:rPr>
+          <w:i/>
+        </w:rPr>
+      </w:pPr>
+      <w:r>
+        <w:rPr>
+          <w:b/>
+        </w:rPr>
+        <w:t xml:space="preserve">OM </w:t>
+      </w:r>
+      <w:r>
+        <w:rPr>
+          <w:i/>
+        </w:rPr>
+        <w:t>det gissade</w:t>
+      </w:r>
+      <w:r>
+        <w:rPr>
+          <w:b/>
+          <w:i/>
+        </w:rPr>
+        <w:t xml:space="preserve"> </w:t>
+      </w:r>
+      <w:r>
+        <w:rPr>
+          <w:i/>
+        </w:rPr>
+        <w:t>talet är mindre än det slumpade talet</w:t>
+      </w:r>
+    </w:p>
+    <w:p>
+      <w:pPr>
+        <w:ind w:left="1304" w:firstLine="1304"/>
+      </w:pPr>
+      <w:r>
+        <w:rPr>
+          <w:b/>
         </w:rPr>
         <w:tab/>
       </w:r>
       <w:r>
-        <w:t>Slumpa ett tal mellan 1 och 20</w:t>
-      </w:r>
-    </w:p>
-    <w:p>
-      <w:r>
+        <w:t>Skriv ut att det gissade talet är för litet</w:t>
+      </w:r>
+    </w:p>
+    <w:p>
+      <w:pPr>
+        <w:ind w:left="1304" w:firstLine="1304"/>
+        <w:rPr>
+          <w:i/>
+        </w:rPr>
+      </w:pPr>
+      <w:r>
+        <w:rPr>
+          <w:b/>
+        </w:rPr>
+        <w:t>OM</w:t>
+      </w:r>
+      <w:r>
+        <w:rPr>
+          <w:b/>
+          <w:i/>
+        </w:rPr>
+        <w:t xml:space="preserve"> </w:t>
+      </w:r>
+      <w:r>
+        <w:rPr>
+          <w:i/>
+        </w:rPr>
+        <w:t>det gissade</w:t>
+      </w:r>
+      <w:r>
+        <w:rPr>
+          <w:b/>
+          <w:i/>
+        </w:rPr>
+        <w:t xml:space="preserve"> </w:t>
+      </w:r>
+      <w:r>
+        <w:rPr>
+          <w:i/>
+        </w:rPr>
+        <w:t>talet är större ä</w:t>
+      </w:r>
+      <w:r>
+        <w:rPr>
+          <w:i/>
+        </w:rPr>
+        <w:t>n det slumpade tale</w:t>
+      </w:r>
+      <w:r>
+        <w:rPr>
+          <w:i/>
+        </w:rPr>
+        <w:t>t</w:t>
+      </w:r>
+    </w:p>
+    <w:p>
+      <w:pPr>
+        <w:ind w:left="1304" w:firstLine="1304"/>
+      </w:pPr>
+      <w:r>
+        <w:rPr>
+          <w:b/>
+        </w:rPr>
         <w:tab/>
       </w:r>
       <w:r>
-        <w:rPr>
-          <w:b/>
-        </w:rPr>
-        <w:t>SÅ LÄNGE</w:t>
-      </w:r>
-      <w:r>
+        <w:t>Skriv ut att det gissade talet är för</w:t>
+      </w:r>
+      <w:r>
+        <w:t xml:space="preserve"> stort</w:t>
+      </w:r>
+    </w:p>
+    <w:p>
+      <w:pPr>
+        <w:ind w:left="1304" w:firstLine="1304"/>
+        <w:rPr>
+          <w:i/>
+        </w:rPr>
+      </w:pPr>
+      <w:r>
+        <w:rPr>
+          <w:b/>
+        </w:rPr>
+        <w:t xml:space="preserve">OM </w:t>
+      </w:r>
+      <w:r>
+        <w:rPr>
+          <w:i/>
+        </w:rPr>
+        <w:t>det gissade</w:t>
+      </w:r>
+      <w:r>
+        <w:rPr>
+          <w:b/>
+          <w:i/>
+        </w:rPr>
         <w:t xml:space="preserve"> </w:t>
       </w:r>
       <w:r>
         <w:rPr>
           <w:i/>
         </w:rPr>
-        <w:t>spelaren inte gissar rätt tal</w:t>
-      </w:r>
-    </w:p>
-    <w:p>
-      <w:pPr>
-        <w:ind w:left="1304" w:firstLine="1304"/>
-      </w:pPr>
-      <w:r>
-        <w:t xml:space="preserve">Be användaren </w:t>
-      </w:r>
-      <w:r>
-        <w:t>gissa</w:t>
-      </w:r>
-      <w:r>
-        <w:t xml:space="preserve"> ett tal</w:t>
-      </w:r>
-    </w:p>
-    <w:p>
-      <w:pPr>
-        <w:ind w:left="1304" w:firstLine="1304"/>
-        <w:rPr>
-          <w:i/>
-        </w:rPr>
-      </w:pPr>
-      <w:r>
-        <w:rPr>
-          <w:b/>
-        </w:rPr>
-        <w:t xml:space="preserve">OM </w:t>
-      </w:r>
-      <w:r>
-        <w:t>det gissade</w:t>
-      </w:r>
-      <w:r>
-        <w:rPr>
-          <w:b/>
-        </w:rPr>
-        <w:t xml:space="preserve"> </w:t>
-      </w:r>
-      <w:r>
-        <w:rPr>
-          <w:i/>
-        </w:rPr>
-        <w:t>talet är mindre än det slumpade tale</w:t>
-      </w:r>
-      <w:r>
-        <w:rPr>
-          <w:i/>
-        </w:rPr>
-        <w:t>t</w:t>
-      </w:r>
-    </w:p>
-    <w:p>
-      <w:pPr>
-        <w:ind w:left="1304" w:firstLine="1304"/>
-      </w:pPr>
-      <w:r>
-        <w:rPr>
-          <w:b/>
-        </w:rPr>
-        <w:tab/>
-      </w:r>
-      <w:r>
-        <w:t>Skriv ut att det gissade talet är för litet</w:t>
-      </w:r>
-    </w:p>
-    <w:p>
-      <w:pPr>
-        <w:ind w:left="1304" w:firstLine="1304"/>
-        <w:rPr>
-          <w:i/>
-        </w:rPr>
-      </w:pPr>
-      <w:r>
-        <w:rPr>
-          <w:b/>
-        </w:rPr>
-        <w:t xml:space="preserve">OM </w:t>
-      </w:r>
-      <w:r>
-        <w:t>det gissade</w:t>
-      </w:r>
-      <w:r>
-        <w:rPr>
-          <w:b/>
-        </w:rPr>
-        <w:t xml:space="preserve"> </w:t>
-      </w:r>
-      <w:r>
-        <w:rPr>
-          <w:i/>
-        </w:rPr>
-        <w:t xml:space="preserve">talet är </w:t>
-      </w:r>
-      <w:r>
-        <w:rPr>
-          <w:i/>
-        </w:rPr>
-        <w:t>större</w:t>
-      </w:r>
-      <w:r>
-        <w:rPr>
-          <w:i/>
-        </w:rPr>
-        <w:t xml:space="preserve"> än det slumpade tale</w:t>
-      </w:r>
-      <w:r>
-        <w:rPr>
-          <w:i/>
-        </w:rPr>
-        <w:t>t</w:t>
-      </w:r>
-    </w:p>
-    <w:p>
-      <w:pPr>
-        <w:ind w:left="1304" w:firstLine="1304"/>
-      </w:pPr>
-      <w:r>
-        <w:rPr>
-          <w:b/>
-        </w:rPr>
-        <w:tab/>
-      </w:r>
-      <w:r>
-        <w:t>Skriv ut att det gissade talet är för</w:t>
-      </w:r>
-      <w:r>
-        <w:t xml:space="preserve"> stort</w:t>
-      </w:r>
-    </w:p>
-    <w:p>
-      <w:pPr>
-        <w:ind w:left="1304" w:firstLine="1304"/>
-        <w:rPr>
-          <w:i/>
-        </w:rPr>
-      </w:pPr>
-      <w:r>
-        <w:rPr>
-          <w:b/>
-        </w:rPr>
-        <w:t xml:space="preserve">OM </w:t>
-      </w:r>
-      <w:r>
-        <w:t>det gissade</w:t>
-      </w:r>
-      <w:r>
-        <w:rPr>
-          <w:b/>
-        </w:rPr>
-        <w:t xml:space="preserve"> </w:t>
-      </w:r>
-      <w:r>
-        <w:rPr>
-          <w:i/>
-        </w:rPr>
-        <w:t xml:space="preserve">talet är </w:t>
+        <w:t>talet ä</w:t>
+      </w:r>
+      <w:r>
+        <w:rPr>
+          <w:i/>
+        </w:rPr>
+        <w:t xml:space="preserve">r </w:t>
       </w:r>
       <w:r>
         <w:rPr>

</xml_diff>